<commit_message>
Test cases reviewed and Latest Site
</commit_message>
<xml_diff>
--- a/Product_Backlog_v3.docx
+++ b/Product_Backlog_v3.docx
@@ -1,6 +1,6 @@
 
 <file path=word/document.xml><?xml version="1.0" encoding="utf-8"?>
-<w:document xmlns:wpc="http://schemas.microsoft.com/office/word/2010/wordprocessingCanvas" xmlns:mo="http://schemas.microsoft.com/office/mac/office/2008/main" xmlns:mc="http://schemas.openxmlformats.org/markup-compatibility/2006" xmlns:mv="urn:schemas-microsoft-com:mac:vml" xmlns:o="urn:schemas-microsoft-com:office:office" xmlns:r="http://schemas.openxmlformats.org/officeDocument/2006/relationships" xmlns:m="http://schemas.openxmlformats.org/officeDocument/2006/math" xmlns:v="urn:schemas-microsoft-com:vml" xmlns:wp14="http://schemas.microsoft.com/office/word/2010/wordprocessingDrawing" xmlns:wp="http://schemas.openxmlformats.org/drawingml/2006/wordprocessingDrawing" xmlns:w10="urn:schemas-microsoft-com:office:word" xmlns:w="http://schemas.openxmlformats.org/wordprocessingml/2006/main" xmlns:w14="http://schemas.microsoft.com/office/word/2010/wordml" xmlns:w15="http://schemas.microsoft.com/office/word/2012/wordml" xmlns:wpg="http://schemas.microsoft.com/office/word/2010/wordprocessingGroup" xmlns:wpi="http://schemas.microsoft.com/office/word/2010/wordprocessingInk" xmlns:wne="http://schemas.microsoft.com/office/word/2006/wordml" xmlns:wps="http://schemas.microsoft.com/office/word/2010/wordprocessingShape" mc:Ignorable="w14 w15 wp14">
+<w:document xmlns:wpc="http://schemas.microsoft.com/office/word/2010/wordprocessingCanvas" xmlns:cx="http://schemas.microsoft.com/office/drawing/2014/chartex" xmlns:cx1="http://schemas.microsoft.com/office/drawing/2015/9/8/chartex" xmlns:cx2="http://schemas.microsoft.com/office/drawing/2015/10/21/chartex" xmlns:cx3="http://schemas.microsoft.com/office/drawing/2016/5/9/chartex" xmlns:cx4="http://schemas.microsoft.com/office/drawing/2016/5/10/chartex" xmlns:cx5="http://schemas.microsoft.com/office/drawing/2016/5/11/chartex" xmlns:cx6="http://schemas.microsoft.com/office/drawing/2016/5/12/chartex" xmlns:cx7="http://schemas.microsoft.com/office/drawing/2016/5/13/chartex" xmlns:cx8="http://schemas.microsoft.com/office/drawing/2016/5/14/chartex" xmlns:mc="http://schemas.openxmlformats.org/markup-compatibility/2006" xmlns:aink="http://schemas.microsoft.com/office/drawing/2016/ink" xmlns:am3d="http://schemas.microsoft.com/office/drawing/2017/model3d" xmlns:o="urn:schemas-microsoft-com:office:office" xmlns:r="http://schemas.openxmlformats.org/officeDocument/2006/relationships" xmlns:m="http://schemas.openxmlformats.org/officeDocument/2006/math" xmlns:v="urn:schemas-microsoft-com:vml" xmlns:wp14="http://schemas.microsoft.com/office/word/2010/wordprocessingDrawing" xmlns:wp="http://schemas.openxmlformats.org/drawingml/2006/wordprocessingDrawing" xmlns:w10="urn:schemas-microsoft-com:office:word" xmlns:w="http://schemas.openxmlformats.org/wordprocessingml/2006/main" xmlns:w14="http://schemas.microsoft.com/office/word/2010/wordml" xmlns:w15="http://schemas.microsoft.com/office/word/2012/wordml" xmlns:w16cid="http://schemas.microsoft.com/office/word/2016/wordml/cid" xmlns:w16se="http://schemas.microsoft.com/office/word/2015/wordml/symex" xmlns:wpg="http://schemas.microsoft.com/office/word/2010/wordprocessingGroup" xmlns:wpi="http://schemas.microsoft.com/office/word/2010/wordprocessingInk" xmlns:wne="http://schemas.microsoft.com/office/word/2006/wordml" xmlns:wps="http://schemas.microsoft.com/office/word/2010/wordprocessingShape" mc:Ignorable="w14 w15 w16se w16cid wp14">
   <w:body>
     <w:tbl>
       <w:tblPr>
@@ -875,23 +875,7 @@
                 <w:rFonts w:ascii="AppleSystemUIFont" w:hAnsi="AppleSystemUIFont" w:cs="AppleSystemUIFont"/>
                 <w:color w:val="353535"/>
               </w:rPr>
-              <w:t xml:space="preserve">As an administrator I want categories (Parks, Zoo, Museums, </w:t>
-            </w:r>
-            <w:proofErr w:type="spellStart"/>
-            <w:r>
-              <w:rPr>
-                <w:rFonts w:ascii="AppleSystemUIFont" w:hAnsi="AppleSystemUIFont" w:cs="AppleSystemUIFont"/>
-                <w:color w:val="353535"/>
-              </w:rPr>
-              <w:t>etc</w:t>
-            </w:r>
-            <w:proofErr w:type="spellEnd"/>
-            <w:r>
-              <w:rPr>
-                <w:rFonts w:ascii="AppleSystemUIFont" w:hAnsi="AppleSystemUIFont" w:cs="AppleSystemUIFont"/>
-                <w:color w:val="353535"/>
-              </w:rPr>
-              <w:t>) to be on different pages</w:t>
+              <w:t>As an administrator I want categories (Parks, Zoo, Museums, etc) to be on different pages</w:t>
             </w:r>
           </w:p>
         </w:tc>
@@ -2744,12 +2728,12 @@
             <w:pPr>
               <w:jc w:val="center"/>
               <w:rPr>
-                <w:color w:val="FF0000"/>
-              </w:rPr>
-            </w:pPr>
-            <w:r>
-              <w:rPr>
-                <w:color w:val="FF0000"/>
+                <w:color w:val="000000" w:themeColor="text1"/>
+              </w:rPr>
+            </w:pPr>
+            <w:r>
+              <w:rPr>
+                <w:color w:val="000000" w:themeColor="text1"/>
               </w:rPr>
               <w:t>37</w:t>
             </w:r>
@@ -2764,12 +2748,12 @@
               <w:jc w:val="center"/>
               <w:cnfStyle w:val="000000100000" w:firstRow="0" w:lastRow="0" w:firstColumn="0" w:lastColumn="0" w:oddVBand="0" w:evenVBand="0" w:oddHBand="1" w:evenHBand="0" w:firstRowFirstColumn="0" w:firstRowLastColumn="0" w:lastRowFirstColumn="0" w:lastRowLastColumn="0"/>
               <w:rPr>
-                <w:color w:val="FF0000"/>
-              </w:rPr>
-            </w:pPr>
-            <w:r>
-              <w:rPr>
-                <w:color w:val="FF0000"/>
+                <w:color w:val="000000" w:themeColor="text1"/>
+              </w:rPr>
+            </w:pPr>
+            <w:r>
+              <w:rPr>
+                <w:color w:val="000000" w:themeColor="text1"/>
               </w:rPr>
               <w:t>40</w:t>
             </w:r>
@@ -2784,13 +2768,13 @@
               <w:jc w:val="center"/>
               <w:cnfStyle w:val="000000100000" w:firstRow="0" w:lastRow="0" w:firstColumn="0" w:lastColumn="0" w:oddVBand="0" w:evenVBand="0" w:oddHBand="1" w:evenHBand="0" w:firstRowFirstColumn="0" w:firstRowLastColumn="0" w:lastRowFirstColumn="0" w:lastRowLastColumn="0"/>
               <w:rPr>
-                <w:color w:val="FF0000"/>
-              </w:rPr>
-            </w:pPr>
-            <w:r>
-              <w:rPr>
-                <w:rFonts w:ascii="AppleSystemUIFont" w:hAnsi="AppleSystemUIFont" w:cs="AppleSystemUIFont"/>
-                <w:color w:val="FF0000"/>
+                <w:color w:val="000000" w:themeColor="text1"/>
+              </w:rPr>
+            </w:pPr>
+            <w:r>
+              <w:rPr>
+                <w:rFonts w:ascii="AppleSystemUIFont" w:hAnsi="AppleSystemUIFont" w:cs="AppleSystemUIFont"/>
+                <w:color w:val="000000" w:themeColor="text1"/>
               </w:rPr>
               <w:t>As an administrator I want the website to be minimalistic, in an easy-to-read typeface with non-vibrant colours</w:t>
             </w:r>
@@ -2805,12 +2789,12 @@
               <w:jc w:val="center"/>
               <w:cnfStyle w:val="000000100000" w:firstRow="0" w:lastRow="0" w:firstColumn="0" w:lastColumn="0" w:oddVBand="0" w:evenVBand="0" w:oddHBand="1" w:evenHBand="0" w:firstRowFirstColumn="0" w:firstRowLastColumn="0" w:lastRowFirstColumn="0" w:lastRowLastColumn="0"/>
               <w:rPr>
-                <w:color w:val="FF0000"/>
-              </w:rPr>
-            </w:pPr>
-            <w:r>
-              <w:rPr>
-                <w:color w:val="FF0000"/>
+                <w:color w:val="000000" w:themeColor="text1"/>
+              </w:rPr>
+            </w:pPr>
+            <w:r>
+              <w:rPr>
+                <w:color w:val="000000" w:themeColor="text1"/>
               </w:rPr>
               <w:t>1</w:t>
             </w:r>
@@ -3090,12 +3074,12 @@
             <w:pPr>
               <w:jc w:val="center"/>
               <w:rPr>
-                <w:color w:val="FF0000"/>
-              </w:rPr>
-            </w:pPr>
-            <w:r>
-              <w:rPr>
-                <w:color w:val="FF0000"/>
+                <w:color w:val="000000" w:themeColor="text1"/>
+              </w:rPr>
+            </w:pPr>
+            <w:r>
+              <w:rPr>
+                <w:color w:val="000000" w:themeColor="text1"/>
               </w:rPr>
               <w:t>41</w:t>
             </w:r>
@@ -3110,12 +3094,12 @@
               <w:jc w:val="center"/>
               <w:cnfStyle w:val="000000100000" w:firstRow="0" w:lastRow="0" w:firstColumn="0" w:lastColumn="0" w:oddVBand="0" w:evenVBand="0" w:oddHBand="1" w:evenHBand="0" w:firstRowFirstColumn="0" w:firstRowLastColumn="0" w:lastRowFirstColumn="0" w:lastRowLastColumn="0"/>
               <w:rPr>
-                <w:color w:val="FF0000"/>
-              </w:rPr>
-            </w:pPr>
-            <w:r>
-              <w:rPr>
-                <w:color w:val="FF0000"/>
+                <w:color w:val="000000" w:themeColor="text1"/>
+              </w:rPr>
+            </w:pPr>
+            <w:r>
+              <w:rPr>
+                <w:color w:val="000000" w:themeColor="text1"/>
               </w:rPr>
               <w:t>12</w:t>
             </w:r>
@@ -3130,13 +3114,13 @@
               <w:jc w:val="center"/>
               <w:cnfStyle w:val="000000100000" w:firstRow="0" w:lastRow="0" w:firstColumn="0" w:lastColumn="0" w:oddVBand="0" w:evenVBand="0" w:oddHBand="1" w:evenHBand="0" w:firstRowFirstColumn="0" w:firstRowLastColumn="0" w:lastRowFirstColumn="0" w:lastRowLastColumn="0"/>
               <w:rPr>
-                <w:color w:val="FF0000"/>
-              </w:rPr>
-            </w:pPr>
-            <w:r>
-              <w:rPr>
-                <w:rFonts w:ascii="AppleSystemUIFont" w:hAnsi="AppleSystemUIFont" w:cs="AppleSystemUIFont"/>
-                <w:color w:val="FF0000"/>
+                <w:color w:val="000000" w:themeColor="text1"/>
+              </w:rPr>
+            </w:pPr>
+            <w:r>
+              <w:rPr>
+                <w:rFonts w:ascii="AppleSystemUIFont" w:hAnsi="AppleSystemUIFont" w:cs="AppleSystemUIFont"/>
+                <w:color w:val="000000" w:themeColor="text1"/>
               </w:rPr>
               <w:t>As a tourist I want the system to show me a map of the city I am in</w:t>
             </w:r>
@@ -3151,12 +3135,12 @@
               <w:jc w:val="center"/>
               <w:cnfStyle w:val="000000100000" w:firstRow="0" w:lastRow="0" w:firstColumn="0" w:lastColumn="0" w:oddVBand="0" w:evenVBand="0" w:oddHBand="1" w:evenHBand="0" w:firstRowFirstColumn="0" w:firstRowLastColumn="0" w:lastRowFirstColumn="0" w:lastRowLastColumn="0"/>
               <w:rPr>
-                <w:color w:val="FF0000"/>
-              </w:rPr>
-            </w:pPr>
-            <w:r>
-              <w:rPr>
-                <w:color w:val="FF0000"/>
+                <w:color w:val="000000" w:themeColor="text1"/>
+              </w:rPr>
+            </w:pPr>
+            <w:r>
+              <w:rPr>
+                <w:color w:val="000000" w:themeColor="text1"/>
               </w:rPr>
               <w:t>3</w:t>
             </w:r>
@@ -3264,12 +3248,13 @@
             <w:pPr>
               <w:jc w:val="center"/>
               <w:rPr>
-                <w:color w:val="FF0000"/>
-              </w:rPr>
-            </w:pPr>
-            <w:r>
-              <w:rPr>
-                <w:color w:val="FF0000"/>
+                <w:color w:val="000000" w:themeColor="text1"/>
+              </w:rPr>
+            </w:pPr>
+            <w:bookmarkStart w:id="0" w:name="_GoBack" w:colFirst="0" w:colLast="3"/>
+            <w:r>
+              <w:rPr>
+                <w:color w:val="000000" w:themeColor="text1"/>
               </w:rPr>
               <w:t>43</w:t>
             </w:r>
@@ -3284,12 +3269,12 @@
               <w:jc w:val="center"/>
               <w:cnfStyle w:val="000000100000" w:firstRow="0" w:lastRow="0" w:firstColumn="0" w:lastColumn="0" w:oddVBand="0" w:evenVBand="0" w:oddHBand="1" w:evenHBand="0" w:firstRowFirstColumn="0" w:firstRowLastColumn="0" w:lastRowFirstColumn="0" w:lastRowLastColumn="0"/>
               <w:rPr>
-                <w:color w:val="FF0000"/>
-              </w:rPr>
-            </w:pPr>
-            <w:r>
-              <w:rPr>
-                <w:color w:val="FF0000"/>
+                <w:color w:val="000000" w:themeColor="text1"/>
+              </w:rPr>
+            </w:pPr>
+            <w:r>
+              <w:rPr>
+                <w:color w:val="000000" w:themeColor="text1"/>
               </w:rPr>
               <w:t>43</w:t>
             </w:r>
@@ -3305,13 +3290,13 @@
               <w:cnfStyle w:val="000000100000" w:firstRow="0" w:lastRow="0" w:firstColumn="0" w:lastColumn="0" w:oddVBand="0" w:evenVBand="0" w:oddHBand="1" w:evenHBand="0" w:firstRowFirstColumn="0" w:firstRowLastColumn="0" w:lastRowFirstColumn="0" w:lastRowLastColumn="0"/>
               <w:rPr>
                 <w:rFonts w:ascii="AppleSystemUIFont" w:hAnsi="AppleSystemUIFont" w:cs="AppleSystemUIFont"/>
-                <w:color w:val="FF0000"/>
-              </w:rPr>
-            </w:pPr>
-            <w:r>
-              <w:rPr>
-                <w:rFonts w:ascii="AppleSystemUIFont" w:hAnsi="AppleSystemUIFont" w:cs="AppleSystemUIFont"/>
-                <w:color w:val="FF0000"/>
+                <w:color w:val="000000" w:themeColor="text1"/>
+              </w:rPr>
+            </w:pPr>
+            <w:r>
+              <w:rPr>
+                <w:rFonts w:ascii="AppleSystemUIFont" w:hAnsi="AppleSystemUIFont" w:cs="AppleSystemUIFont"/>
+                <w:color w:val="000000" w:themeColor="text1"/>
               </w:rPr>
               <w:t>As a tourist I want notifications on what is happening in the city</w:t>
             </w:r>
@@ -3326,23 +3311,21 @@
               <w:jc w:val="center"/>
               <w:cnfStyle w:val="000000100000" w:firstRow="0" w:lastRow="0" w:firstColumn="0" w:lastColumn="0" w:oddVBand="0" w:evenVBand="0" w:oddHBand="1" w:evenHBand="0" w:firstRowFirstColumn="0" w:firstRowLastColumn="0" w:lastRowFirstColumn="0" w:lastRowLastColumn="0"/>
               <w:rPr>
-                <w:color w:val="FF0000"/>
-              </w:rPr>
-            </w:pPr>
-            <w:r>
-              <w:rPr>
-                <w:color w:val="FF0000"/>
+                <w:color w:val="000000" w:themeColor="text1"/>
+              </w:rPr>
+            </w:pPr>
+            <w:r>
+              <w:rPr>
+                <w:color w:val="000000" w:themeColor="text1"/>
               </w:rPr>
               <w:t>3</w:t>
             </w:r>
           </w:p>
         </w:tc>
       </w:tr>
+      <w:bookmarkEnd w:id="0"/>
     </w:tbl>
-    <w:p>
-      <w:bookmarkStart w:id="0" w:name="_GoBack"/>
-      <w:bookmarkEnd w:id="0"/>
-    </w:p>
+    <w:p/>
     <w:sectPr>
       <w:headerReference w:type="default" r:id="rId7"/>
       <w:pgSz w:w="11900" w:h="16840"/>
@@ -3355,7 +3338,7 @@
 </file>
 
 <file path=word/endnotes.xml><?xml version="1.0" encoding="utf-8"?>
-<w:endnotes xmlns:wpc="http://schemas.microsoft.com/office/word/2010/wordprocessingCanvas" xmlns:mo="http://schemas.microsoft.com/office/mac/office/2008/main" xmlns:mc="http://schemas.openxmlformats.org/markup-compatibility/2006" xmlns:mv="urn:schemas-microsoft-com:mac:vml" xmlns:o="urn:schemas-microsoft-com:office:office" xmlns:r="http://schemas.openxmlformats.org/officeDocument/2006/relationships" xmlns:m="http://schemas.openxmlformats.org/officeDocument/2006/math" xmlns:v="urn:schemas-microsoft-com:vml" xmlns:wp14="http://schemas.microsoft.com/office/word/2010/wordprocessingDrawing" xmlns:wp="http://schemas.openxmlformats.org/drawingml/2006/wordprocessingDrawing" xmlns:w10="urn:schemas-microsoft-com:office:word" xmlns:w="http://schemas.openxmlformats.org/wordprocessingml/2006/main" xmlns:w14="http://schemas.microsoft.com/office/word/2010/wordml" xmlns:w15="http://schemas.microsoft.com/office/word/2012/wordml" xmlns:wpg="http://schemas.microsoft.com/office/word/2010/wordprocessingGroup" xmlns:wpi="http://schemas.microsoft.com/office/word/2010/wordprocessingInk" xmlns:wne="http://schemas.microsoft.com/office/word/2006/wordml" xmlns:wps="http://schemas.microsoft.com/office/word/2010/wordprocessingShape" mc:Ignorable="w14 w15 wp14">
+<w:endnotes xmlns:wpc="http://schemas.microsoft.com/office/word/2010/wordprocessingCanvas" xmlns:cx="http://schemas.microsoft.com/office/drawing/2014/chartex" xmlns:cx1="http://schemas.microsoft.com/office/drawing/2015/9/8/chartex" xmlns:cx2="http://schemas.microsoft.com/office/drawing/2015/10/21/chartex" xmlns:cx3="http://schemas.microsoft.com/office/drawing/2016/5/9/chartex" xmlns:cx4="http://schemas.microsoft.com/office/drawing/2016/5/10/chartex" xmlns:cx5="http://schemas.microsoft.com/office/drawing/2016/5/11/chartex" xmlns:cx6="http://schemas.microsoft.com/office/drawing/2016/5/12/chartex" xmlns:cx7="http://schemas.microsoft.com/office/drawing/2016/5/13/chartex" xmlns:cx8="http://schemas.microsoft.com/office/drawing/2016/5/14/chartex" xmlns:mc="http://schemas.openxmlformats.org/markup-compatibility/2006" xmlns:aink="http://schemas.microsoft.com/office/drawing/2016/ink" xmlns:am3d="http://schemas.microsoft.com/office/drawing/2017/model3d" xmlns:o="urn:schemas-microsoft-com:office:office" xmlns:r="http://schemas.openxmlformats.org/officeDocument/2006/relationships" xmlns:m="http://schemas.openxmlformats.org/officeDocument/2006/math" xmlns:v="urn:schemas-microsoft-com:vml" xmlns:wp14="http://schemas.microsoft.com/office/word/2010/wordprocessingDrawing" xmlns:wp="http://schemas.openxmlformats.org/drawingml/2006/wordprocessingDrawing" xmlns:w10="urn:schemas-microsoft-com:office:word" xmlns:w="http://schemas.openxmlformats.org/wordprocessingml/2006/main" xmlns:w14="http://schemas.microsoft.com/office/word/2010/wordml" xmlns:w15="http://schemas.microsoft.com/office/word/2012/wordml" xmlns:w16cid="http://schemas.microsoft.com/office/word/2016/wordml/cid" xmlns:w16se="http://schemas.microsoft.com/office/word/2015/wordml/symex" xmlns:wpg="http://schemas.microsoft.com/office/word/2010/wordprocessingGroup" xmlns:wpi="http://schemas.microsoft.com/office/word/2010/wordprocessingInk" xmlns:wne="http://schemas.microsoft.com/office/word/2006/wordml" xmlns:wps="http://schemas.microsoft.com/office/word/2010/wordprocessingShape" mc:Ignorable="w14 w15 w16se w16cid wp14">
   <w:endnote w:type="separator" w:id="-1">
     <w:p>
       <w:r>
@@ -3374,7 +3357,7 @@
 </file>
 
 <file path=word/footnotes.xml><?xml version="1.0" encoding="utf-8"?>
-<w:footnotes xmlns:wpc="http://schemas.microsoft.com/office/word/2010/wordprocessingCanvas" xmlns:mo="http://schemas.microsoft.com/office/mac/office/2008/main" xmlns:mc="http://schemas.openxmlformats.org/markup-compatibility/2006" xmlns:mv="urn:schemas-microsoft-com:mac:vml" xmlns:o="urn:schemas-microsoft-com:office:office" xmlns:r="http://schemas.openxmlformats.org/officeDocument/2006/relationships" xmlns:m="http://schemas.openxmlformats.org/officeDocument/2006/math" xmlns:v="urn:schemas-microsoft-com:vml" xmlns:wp14="http://schemas.microsoft.com/office/word/2010/wordprocessingDrawing" xmlns:wp="http://schemas.openxmlformats.org/drawingml/2006/wordprocessingDrawing" xmlns:w10="urn:schemas-microsoft-com:office:word" xmlns:w="http://schemas.openxmlformats.org/wordprocessingml/2006/main" xmlns:w14="http://schemas.microsoft.com/office/word/2010/wordml" xmlns:w15="http://schemas.microsoft.com/office/word/2012/wordml" xmlns:wpg="http://schemas.microsoft.com/office/word/2010/wordprocessingGroup" xmlns:wpi="http://schemas.microsoft.com/office/word/2010/wordprocessingInk" xmlns:wne="http://schemas.microsoft.com/office/word/2006/wordml" xmlns:wps="http://schemas.microsoft.com/office/word/2010/wordprocessingShape" mc:Ignorable="w14 w15 wp14">
+<w:footnotes xmlns:wpc="http://schemas.microsoft.com/office/word/2010/wordprocessingCanvas" xmlns:cx="http://schemas.microsoft.com/office/drawing/2014/chartex" xmlns:cx1="http://schemas.microsoft.com/office/drawing/2015/9/8/chartex" xmlns:cx2="http://schemas.microsoft.com/office/drawing/2015/10/21/chartex" xmlns:cx3="http://schemas.microsoft.com/office/drawing/2016/5/9/chartex" xmlns:cx4="http://schemas.microsoft.com/office/drawing/2016/5/10/chartex" xmlns:cx5="http://schemas.microsoft.com/office/drawing/2016/5/11/chartex" xmlns:cx6="http://schemas.microsoft.com/office/drawing/2016/5/12/chartex" xmlns:cx7="http://schemas.microsoft.com/office/drawing/2016/5/13/chartex" xmlns:cx8="http://schemas.microsoft.com/office/drawing/2016/5/14/chartex" xmlns:mc="http://schemas.openxmlformats.org/markup-compatibility/2006" xmlns:aink="http://schemas.microsoft.com/office/drawing/2016/ink" xmlns:am3d="http://schemas.microsoft.com/office/drawing/2017/model3d" xmlns:o="urn:schemas-microsoft-com:office:office" xmlns:r="http://schemas.openxmlformats.org/officeDocument/2006/relationships" xmlns:m="http://schemas.openxmlformats.org/officeDocument/2006/math" xmlns:v="urn:schemas-microsoft-com:vml" xmlns:wp14="http://schemas.microsoft.com/office/word/2010/wordprocessingDrawing" xmlns:wp="http://schemas.openxmlformats.org/drawingml/2006/wordprocessingDrawing" xmlns:w10="urn:schemas-microsoft-com:office:word" xmlns:w="http://schemas.openxmlformats.org/wordprocessingml/2006/main" xmlns:w14="http://schemas.microsoft.com/office/word/2010/wordml" xmlns:w15="http://schemas.microsoft.com/office/word/2012/wordml" xmlns:w16cid="http://schemas.microsoft.com/office/word/2016/wordml/cid" xmlns:w16se="http://schemas.microsoft.com/office/word/2015/wordml/symex" xmlns:wpg="http://schemas.microsoft.com/office/word/2010/wordprocessingGroup" xmlns:wpi="http://schemas.microsoft.com/office/word/2010/wordprocessingInk" xmlns:wne="http://schemas.microsoft.com/office/word/2006/wordml" xmlns:wps="http://schemas.microsoft.com/office/word/2010/wordprocessingShape" mc:Ignorable="w14 w15 w16se w16cid wp14">
   <w:footnote w:type="separator" w:id="-1">
     <w:p>
       <w:r>
@@ -3393,7 +3376,7 @@
 </file>
 
 <file path=word/header1.xml><?xml version="1.0" encoding="utf-8"?>
-<w:hdr xmlns:wpc="http://schemas.microsoft.com/office/word/2010/wordprocessingCanvas" xmlns:mo="http://schemas.microsoft.com/office/mac/office/2008/main" xmlns:mc="http://schemas.openxmlformats.org/markup-compatibility/2006" xmlns:mv="urn:schemas-microsoft-com:mac:vml" xmlns:o="urn:schemas-microsoft-com:office:office" xmlns:r="http://schemas.openxmlformats.org/officeDocument/2006/relationships" xmlns:m="http://schemas.openxmlformats.org/officeDocument/2006/math" xmlns:v="urn:schemas-microsoft-com:vml" xmlns:wp14="http://schemas.microsoft.com/office/word/2010/wordprocessingDrawing" xmlns:wp="http://schemas.openxmlformats.org/drawingml/2006/wordprocessingDrawing" xmlns:w10="urn:schemas-microsoft-com:office:word" xmlns:w="http://schemas.openxmlformats.org/wordprocessingml/2006/main" xmlns:w14="http://schemas.microsoft.com/office/word/2010/wordml" xmlns:w15="http://schemas.microsoft.com/office/word/2012/wordml" xmlns:wpg="http://schemas.microsoft.com/office/word/2010/wordprocessingGroup" xmlns:wpi="http://schemas.microsoft.com/office/word/2010/wordprocessingInk" xmlns:wne="http://schemas.microsoft.com/office/word/2006/wordml" xmlns:wps="http://schemas.microsoft.com/office/word/2010/wordprocessingShape" mc:Ignorable="w14 w15 wp14">
+<w:hdr xmlns:wpc="http://schemas.microsoft.com/office/word/2010/wordprocessingCanvas" xmlns:cx="http://schemas.microsoft.com/office/drawing/2014/chartex" xmlns:cx1="http://schemas.microsoft.com/office/drawing/2015/9/8/chartex" xmlns:cx2="http://schemas.microsoft.com/office/drawing/2015/10/21/chartex" xmlns:cx3="http://schemas.microsoft.com/office/drawing/2016/5/9/chartex" xmlns:cx4="http://schemas.microsoft.com/office/drawing/2016/5/10/chartex" xmlns:cx5="http://schemas.microsoft.com/office/drawing/2016/5/11/chartex" xmlns:cx6="http://schemas.microsoft.com/office/drawing/2016/5/12/chartex" xmlns:cx7="http://schemas.microsoft.com/office/drawing/2016/5/13/chartex" xmlns:cx8="http://schemas.microsoft.com/office/drawing/2016/5/14/chartex" xmlns:mc="http://schemas.openxmlformats.org/markup-compatibility/2006" xmlns:aink="http://schemas.microsoft.com/office/drawing/2016/ink" xmlns:am3d="http://schemas.microsoft.com/office/drawing/2017/model3d" xmlns:o="urn:schemas-microsoft-com:office:office" xmlns:r="http://schemas.openxmlformats.org/officeDocument/2006/relationships" xmlns:m="http://schemas.openxmlformats.org/officeDocument/2006/math" xmlns:v="urn:schemas-microsoft-com:vml" xmlns:wp14="http://schemas.microsoft.com/office/word/2010/wordprocessingDrawing" xmlns:wp="http://schemas.openxmlformats.org/drawingml/2006/wordprocessingDrawing" xmlns:w10="urn:schemas-microsoft-com:office:word" xmlns:w="http://schemas.openxmlformats.org/wordprocessingml/2006/main" xmlns:w14="http://schemas.microsoft.com/office/word/2010/wordml" xmlns:w15="http://schemas.microsoft.com/office/word/2012/wordml" xmlns:w16cid="http://schemas.microsoft.com/office/word/2016/wordml/cid" xmlns:w16se="http://schemas.microsoft.com/office/word/2015/wordml/symex" xmlns:wpg="http://schemas.microsoft.com/office/word/2010/wordprocessingGroup" xmlns:wpi="http://schemas.microsoft.com/office/word/2010/wordprocessingInk" xmlns:wne="http://schemas.microsoft.com/office/word/2006/wordml" xmlns:wps="http://schemas.microsoft.com/office/word/2010/wordprocessingShape" mc:Ignorable="w14 w15 w16se w16cid wp14">
   <w:p>
     <w:pPr>
       <w:pStyle w:val="Header"/>
@@ -3518,7 +3501,7 @@
             </wp:anchor>
           </w:drawing>
         </mc:Choice>
-        <mc:Fallback>
+        <mc:Fallback xmlns:mv="urn:schemas-microsoft-com:mac:vml" xmlns:mo="http://schemas.microsoft.com/office/mac/office/2008/main">
           <w:pict>
             <v:rect w14:anchorId="54E16302" id="Rectangle 197" o:spid="_x0000_s1026" style="position:absolute;margin-left:-41pt;margin-top:38pt;width:530.95pt;height:27.75pt;z-index:-251657216;visibility:visible;mso-wrap-style:square;mso-width-percent:0;mso-height-percent:27;mso-wrap-distance-left:9.35pt;mso-wrap-distance-top:0;mso-wrap-distance-right:9.35pt;mso-wrap-distance-bottom:0;mso-position-horizontal:absolute;mso-position-horizontal-relative:margin;mso-position-vertical:absolute;mso-position-vertical-relative:page;mso-width-percent:0;mso-height-percent:27;mso-width-relative:margin;mso-height-relative:page;v-text-anchor:middle" o:gfxdata="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" o:allowoverlap="f" fillcolor="#5b9bd5 [3204]" stroked="f" strokeweight="1pt">
               <v:textbox style="mso-fit-shape-to-text:t">
@@ -3575,7 +3558,7 @@
 </file>
 
 <file path=word/styles.xml><?xml version="1.0" encoding="utf-8"?>
-<w:styles xmlns:mc="http://schemas.openxmlformats.org/markup-compatibility/2006" xmlns:r="http://schemas.openxmlformats.org/officeDocument/2006/relationships" xmlns:w="http://schemas.openxmlformats.org/wordprocessingml/2006/main" xmlns:w14="http://schemas.microsoft.com/office/word/2010/wordml" xmlns:w15="http://schemas.microsoft.com/office/word/2012/wordml" mc:Ignorable="w14 w15">
+<w:styles xmlns:mc="http://schemas.openxmlformats.org/markup-compatibility/2006" xmlns:r="http://schemas.openxmlformats.org/officeDocument/2006/relationships" xmlns:w="http://schemas.openxmlformats.org/wordprocessingml/2006/main" xmlns:w14="http://schemas.microsoft.com/office/word/2010/wordml" xmlns:w15="http://schemas.microsoft.com/office/word/2012/wordml" xmlns:w16cid="http://schemas.microsoft.com/office/word/2016/wordml/cid" xmlns:w16se="http://schemas.microsoft.com/office/word/2015/wordml/symex" mc:Ignorable="w14 w15 w16se w16cid">
   <w:docDefaults>
     <w:rPrDefault>
       <w:rPr>
@@ -3587,7 +3570,7 @@
     </w:rPrDefault>
     <w:pPrDefault/>
   </w:docDefaults>
-  <w:latentStyles w:defLockedState="0" w:defUIPriority="99" w:defSemiHidden="0" w:defUnhideWhenUsed="0" w:defQFormat="0" w:count="380">
+  <w:latentStyles w:defLockedState="0" w:defUIPriority="99" w:defSemiHidden="0" w:defUnhideWhenUsed="0" w:defQFormat="0" w:count="375">
     <w:lsdException w:name="Normal" w:uiPriority="0" w:qFormat="1"/>
     <w:lsdException w:name="heading 1" w:uiPriority="9" w:qFormat="1"/>
     <w:lsdException w:name="heading 2" w:semiHidden="1" w:uiPriority="9" w:unhideWhenUsed="1" w:qFormat="1"/>
@@ -3744,15 +3727,6 @@
     <w:lsdException w:name="Balloon Text" w:semiHidden="1" w:unhideWhenUsed="1"/>
     <w:lsdException w:name="Table Grid" w:uiPriority="39"/>
     <w:lsdException w:name="Table Theme" w:semiHidden="1" w:unhideWhenUsed="1"/>
-    <w:lsdException w:name="Note Level 1" w:semiHidden="1" w:unhideWhenUsed="1"/>
-    <w:lsdException w:name="Note Level 2" w:semiHidden="1" w:unhideWhenUsed="1"/>
-    <w:lsdException w:name="Note Level 3" w:semiHidden="1" w:unhideWhenUsed="1"/>
-    <w:lsdException w:name="Note Level 4" w:semiHidden="1" w:unhideWhenUsed="1"/>
-    <w:lsdException w:name="Note Level 5" w:semiHidden="1" w:unhideWhenUsed="1"/>
-    <w:lsdException w:name="Note Level 6" w:semiHidden="1" w:unhideWhenUsed="1"/>
-    <w:lsdException w:name="Note Level 7" w:semiHidden="1" w:unhideWhenUsed="1"/>
-    <w:lsdException w:name="Note Level 8" w:semiHidden="1" w:unhideWhenUsed="1"/>
-    <w:lsdException w:name="Note Level 9" w:semiHidden="1" w:unhideWhenUsed="1"/>
     <w:lsdException w:name="Placeholder Text" w:semiHidden="1"/>
     <w:lsdException w:name="No Spacing" w:uiPriority="1" w:qFormat="1"/>
     <w:lsdException w:name="Light Shading" w:uiPriority="60"/>
@@ -4006,7 +3980,6 @@
     <w:uiPriority w:val="39"/>
     <w:rsid w:val="00635E37"/>
     <w:tblPr>
-      <w:tblInd w:w="0" w:type="dxa"/>
       <w:tblBorders>
         <w:top w:val="single" w:sz="4" w:space="0" w:color="auto"/>
         <w:left w:val="single" w:sz="4" w:space="0" w:color="auto"/>
@@ -4015,12 +3988,6 @@
         <w:insideH w:val="single" w:sz="4" w:space="0" w:color="auto"/>
         <w:insideV w:val="single" w:sz="4" w:space="0" w:color="auto"/>
       </w:tblBorders>
-      <w:tblCellMar>
-        <w:top w:w="0" w:type="dxa"/>
-        <w:left w:w="108" w:type="dxa"/>
-        <w:bottom w:w="0" w:type="dxa"/>
-        <w:right w:w="108" w:type="dxa"/>
-      </w:tblCellMar>
     </w:tblPr>
   </w:style>
   <w:style w:type="table" w:styleId="TableGridLight">
@@ -4029,7 +3996,6 @@
     <w:uiPriority w:val="40"/>
     <w:rsid w:val="00F2059E"/>
     <w:tblPr>
-      <w:tblInd w:w="0" w:type="dxa"/>
       <w:tblBorders>
         <w:top w:val="single" w:sz="4" w:space="0" w:color="BFBFBF" w:themeColor="background1" w:themeShade="BF"/>
         <w:left w:val="single" w:sz="4" w:space="0" w:color="BFBFBF" w:themeColor="background1" w:themeShade="BF"/>
@@ -4038,12 +4004,6 @@
         <w:insideH w:val="single" w:sz="4" w:space="0" w:color="BFBFBF" w:themeColor="background1" w:themeShade="BF"/>
         <w:insideV w:val="single" w:sz="4" w:space="0" w:color="BFBFBF" w:themeColor="background1" w:themeShade="BF"/>
       </w:tblBorders>
-      <w:tblCellMar>
-        <w:top w:w="0" w:type="dxa"/>
-        <w:left w:w="108" w:type="dxa"/>
-        <w:bottom w:w="0" w:type="dxa"/>
-        <w:right w:w="108" w:type="dxa"/>
-      </w:tblCellMar>
     </w:tblPr>
   </w:style>
   <w:style w:type="table" w:styleId="PlainTable1">
@@ -4054,7 +4014,6 @@
     <w:tblPr>
       <w:tblStyleRowBandSize w:val="1"/>
       <w:tblStyleColBandSize w:val="1"/>
-      <w:tblInd w:w="0" w:type="dxa"/>
       <w:tblBorders>
         <w:top w:val="single" w:sz="4" w:space="0" w:color="BFBFBF" w:themeColor="background1" w:themeShade="BF"/>
         <w:left w:val="single" w:sz="4" w:space="0" w:color="BFBFBF" w:themeColor="background1" w:themeShade="BF"/>
@@ -4063,12 +4022,6 @@
         <w:insideH w:val="single" w:sz="4" w:space="0" w:color="BFBFBF" w:themeColor="background1" w:themeShade="BF"/>
         <w:insideV w:val="single" w:sz="4" w:space="0" w:color="BFBFBF" w:themeColor="background1" w:themeShade="BF"/>
       </w:tblBorders>
-      <w:tblCellMar>
-        <w:top w:w="0" w:type="dxa"/>
-        <w:left w:w="108" w:type="dxa"/>
-        <w:bottom w:w="0" w:type="dxa"/>
-        <w:right w:w="108" w:type="dxa"/>
-      </w:tblCellMar>
     </w:tblPr>
     <w:tblStylePr w:type="firstRow">
       <w:rPr>
@@ -4121,17 +4074,10 @@
     <w:tblPr>
       <w:tblStyleRowBandSize w:val="1"/>
       <w:tblStyleColBandSize w:val="1"/>
-      <w:tblInd w:w="0" w:type="dxa"/>
       <w:tblBorders>
         <w:top w:val="single" w:sz="4" w:space="0" w:color="7F7F7F" w:themeColor="text1" w:themeTint="80"/>
         <w:bottom w:val="single" w:sz="4" w:space="0" w:color="7F7F7F" w:themeColor="text1" w:themeTint="80"/>
       </w:tblBorders>
-      <w:tblCellMar>
-        <w:top w:w="0" w:type="dxa"/>
-        <w:left w:w="108" w:type="dxa"/>
-        <w:bottom w:w="0" w:type="dxa"/>
-        <w:right w:w="108" w:type="dxa"/>
-      </w:tblCellMar>
     </w:tblPr>
     <w:tblStylePr w:type="firstRow">
       <w:rPr>
@@ -4205,13 +4151,6 @@
     <w:tblPr>
       <w:tblStyleRowBandSize w:val="1"/>
       <w:tblStyleColBandSize w:val="1"/>
-      <w:tblInd w:w="0" w:type="dxa"/>
-      <w:tblCellMar>
-        <w:top w:w="0" w:type="dxa"/>
-        <w:left w:w="108" w:type="dxa"/>
-        <w:bottom w:w="0" w:type="dxa"/>
-        <w:right w:w="108" w:type="dxa"/>
-      </w:tblCellMar>
     </w:tblPr>
     <w:tblStylePr w:type="firstRow">
       <w:rPr>
@@ -4302,13 +4241,6 @@
     <w:tblPr>
       <w:tblStyleRowBandSize w:val="1"/>
       <w:tblStyleColBandSize w:val="1"/>
-      <w:tblInd w:w="0" w:type="dxa"/>
-      <w:tblCellMar>
-        <w:top w:w="0" w:type="dxa"/>
-        <w:left w:w="108" w:type="dxa"/>
-        <w:bottom w:w="0" w:type="dxa"/>
-        <w:right w:w="108" w:type="dxa"/>
-      </w:tblCellMar>
     </w:tblPr>
     <w:tblStylePr w:type="firstRow">
       <w:rPr>
@@ -4355,13 +4287,6 @@
     <w:tblPr>
       <w:tblStyleRowBandSize w:val="1"/>
       <w:tblStyleColBandSize w:val="1"/>
-      <w:tblInd w:w="0" w:type="dxa"/>
-      <w:tblCellMar>
-        <w:top w:w="0" w:type="dxa"/>
-        <w:left w:w="108" w:type="dxa"/>
-        <w:bottom w:w="0" w:type="dxa"/>
-        <w:right w:w="108" w:type="dxa"/>
-      </w:tblCellMar>
     </w:tblPr>
     <w:tblStylePr w:type="firstRow">
       <w:rPr>
@@ -4782,7 +4707,7 @@
 </file>
 
 <file path=customXml/itemProps1.xml><?xml version="1.0" encoding="utf-8"?>
-<ds:datastoreItem xmlns:ds="http://schemas.openxmlformats.org/officeDocument/2006/customXml" ds:itemID="{23ADE099-24FA-4247-B033-9FE4E90D9F59}">
+<ds:datastoreItem xmlns:ds="http://schemas.openxmlformats.org/officeDocument/2006/customXml" ds:itemID="{F20184F7-E807-4EE3-B560-09A208F10E4B}">
   <ds:schemaRefs>
     <ds:schemaRef ds:uri="http://schemas.openxmlformats.org/officeDocument/2006/bibliography"/>
   </ds:schemaRefs>

</xml_diff>